<commit_message>
Release published on playstore
</commit_message>
<xml_diff>
--- a/DevProfile/app/src/main/assets/resume/rohit_joshi_resume.docx
+++ b/DevProfile/app/src/main/assets/resume/rohit_joshi_resume.docx
@@ -22,14 +22,17 @@
           <w:szCs w:val="36"/>
         </w:rPr>
       </w:pPr>
-      <w:r>
-        <w:rPr>
-          <w:b/>
-          <w:sz w:val="36"/>
-          <w:szCs w:val="36"/>
-        </w:rPr>
-        <w:t>ROHIT JOSHI</w:t>
-      </w:r>
+      <w:hyperlink r:id="rId5" w:history="1">
+        <w:r>
+          <w:rPr>
+            <w:rStyle w:val="Hyperlink"/>
+            <w:b/>
+            <w:sz w:val="36"/>
+            <w:szCs w:val="36"/>
+          </w:rPr>
+          <w:t>ROHIT JOSHI</w:t>
+        </w:r>
+      </w:hyperlink>
     </w:p>
     <w:p>
       <w:pPr>
@@ -160,7 +163,7 @@
           </mc:Choice>
           <mc:Fallback>
             <w:pict>
-              <v:rect w14:anchorId="572CA70E" id="Rectangle 1" o:spid="_x0000_s1026" style="width:468.2pt;height:1.7pt;visibility:visible;mso-wrap-style:square;mso-left-percent:-10001;mso-top-percent:-10001;mso-position-horizontal:absolute;mso-position-horizontal-relative:char;mso-position-vertical:absolute;mso-position-vertical-relative:line;mso-left-percent:-10001;mso-top-percent:-10001;v-text-anchor:top" o:gfxdata="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" fillcolor="#a0a0a0" stroked="f">
+              <v:rect w14:anchorId="5E78EA4A" id="Rectangle 1" o:spid="_x0000_s1026" style="width:468.2pt;height:1.7pt;visibility:visible;mso-wrap-style:square;mso-left-percent:-10001;mso-top-percent:-10001;mso-position-horizontal:absolute;mso-position-horizontal-relative:char;mso-position-vertical:absolute;mso-position-vertical-relative:line;mso-left-percent:-10001;mso-top-percent:-10001;v-text-anchor:top" o:gfxdata="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" fillcolor="#a0a0a0" stroked="f">
                 <w10:anchorlock/>
               </v:rect>
             </w:pict>
@@ -212,14 +215,7 @@
           <w:sz w:val="24"/>
           <w:szCs w:val="24"/>
         </w:rPr>
-        <w:t xml:space="preserve">Leading &amp; mentoring </w:t>
-      </w:r>
-      <w:r>
-        <w:rPr>
-          <w:sz w:val="24"/>
-          <w:szCs w:val="24"/>
-        </w:rPr>
-        <w:t>team of mobile developers</w:t>
+        <w:t>Leading &amp; mentoring team of mobile developers</w:t>
       </w:r>
     </w:p>
     <w:p>
@@ -281,14 +277,7 @@
           <w:sz w:val="24"/>
           <w:szCs w:val="24"/>
         </w:rPr>
-        <w:t>KPI driven individ</w:t>
-      </w:r>
-      <w:r>
-        <w:rPr>
-          <w:sz w:val="24"/>
-          <w:szCs w:val="24"/>
-        </w:rPr>
-        <w:t>ual who considers time-budget constraints as opportunities for growth vs obstacles</w:t>
+        <w:t>KPI driven individual who considers time-budget constraints as opportunities for growth vs obstacles</w:t>
       </w:r>
     </w:p>
     <w:p>
@@ -324,14 +313,7 @@
           <w:sz w:val="24"/>
           <w:szCs w:val="24"/>
         </w:rPr>
-        <w:t>5+ years of experience in mobile ba</w:t>
-      </w:r>
-      <w:r>
-        <w:rPr>
-          <w:sz w:val="24"/>
-          <w:szCs w:val="24"/>
-        </w:rPr>
-        <w:t>nking domain</w:t>
+        <w:t>5+ years of experience in mobile banking domain</w:t>
       </w:r>
     </w:p>
     <w:p>
@@ -457,7 +439,7 @@
           </mc:Choice>
           <mc:Fallback>
             <w:pict>
-              <v:rect w14:anchorId="70CFC0F4" id="Rectangle 2" o:spid="_x0000_s1026" style="width:468.2pt;height:1.7pt;visibility:visible;mso-wrap-style:square;mso-left-percent:-10001;mso-top-percent:-10001;mso-position-horizontal:absolute;mso-position-horizontal-relative:char;mso-position-vertical:absolute;mso-position-vertical-relative:line;mso-left-percent:-10001;mso-top-percent:-10001;v-text-anchor:top" o:gfxdata="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" fillcolor="#a0a0a0" stroked="f">
+              <v:rect w14:anchorId="7A67C9B6" id="Rectangle 2" o:spid="_x0000_s1026" style="width:468.2pt;height:1.7pt;visibility:visible;mso-wrap-style:square;mso-left-percent:-10001;mso-top-percent:-10001;mso-position-horizontal:absolute;mso-position-horizontal-relative:char;mso-position-vertical:absolute;mso-position-vertical-relative:line;mso-left-percent:-10001;mso-top-percent:-10001;v-text-anchor:top" o:gfxdata="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" fillcolor="#a0a0a0" stroked="f">
                 <w10:anchorlock/>
               </v:rect>
             </w:pict>
@@ -509,14 +491,7 @@
           <w:sz w:val="24"/>
           <w:szCs w:val="24"/>
         </w:rPr>
-        <w:t xml:space="preserve">Contributed in architectural community, worked with </w:t>
-      </w:r>
-      <w:r>
-        <w:rPr>
-          <w:sz w:val="24"/>
-          <w:szCs w:val="24"/>
-        </w:rPr>
-        <w:t>cross-function teams to elevate user experience &amp; overall performance of applications, PSD2 / Open banking analysis</w:t>
+        <w:t>Contributed in architectural community, worked with cross-function teams to elevate user experience &amp; overall performance of applications, PSD2 / Open banking analysis</w:t>
       </w:r>
     </w:p>
     <w:p>
@@ -552,14 +527,7 @@
           <w:sz w:val="24"/>
           <w:szCs w:val="24"/>
         </w:rPr>
-        <w:t>Appreciations from clients &amp; management teams for UAT &amp; Producti</w:t>
-      </w:r>
-      <w:r>
-        <w:rPr>
-          <w:sz w:val="24"/>
-          <w:szCs w:val="24"/>
-        </w:rPr>
-        <w:t>on releases with zero defects</w:t>
+        <w:t>Appreciations from clients &amp; management teams for UAT &amp; Production releases with zero defects</w:t>
       </w:r>
     </w:p>
     <w:p>
@@ -669,7 +637,7 @@
           </mc:Choice>
           <mc:Fallback>
             <w:pict>
-              <v:rect w14:anchorId="17EC02E0" id="Rectangle 3" o:spid="_x0000_s1026" style="width:468.2pt;height:1.7pt;visibility:visible;mso-wrap-style:square;mso-left-percent:-10001;mso-top-percent:-10001;mso-position-horizontal:absolute;mso-position-horizontal-relative:char;mso-position-vertical:absolute;mso-position-vertical-relative:line;mso-left-percent:-10001;mso-top-percent:-10001;v-text-anchor:top" o:gfxdata="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" fillcolor="#a0a0a0" stroked="f">
+              <v:rect w14:anchorId="18A63DA3" id="Rectangle 3" o:spid="_x0000_s1026" style="width:468.2pt;height:1.7pt;visibility:visible;mso-wrap-style:square;mso-left-percent:-10001;mso-top-percent:-10001;mso-position-horizontal:absolute;mso-position-horizontal-relative:char;mso-position-vertical:absolute;mso-position-vertical-relative:line;mso-left-percent:-10001;mso-top-percent:-10001;v-text-anchor:top" o:gfxdata="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" fillcolor="#a0a0a0" stroked="f">
                 <w10:anchorlock/>
               </v:rect>
             </w:pict>
@@ -717,21 +685,33 @@
         </w:rPr>
         <w:t xml:space="preserve">, </w:t>
       </w:r>
-      <w:proofErr w:type="spellStart"/>
-      <w:r>
-        <w:rPr>
-          <w:sz w:val="24"/>
-          <w:szCs w:val="24"/>
-        </w:rPr>
-        <w:t>Git</w:t>
-      </w:r>
-      <w:proofErr w:type="spellEnd"/>
-      <w:r>
-        <w:rPr>
-          <w:sz w:val="24"/>
-          <w:szCs w:val="24"/>
-        </w:rPr>
-        <w:t>, MVC, MVVM, Flutter, React-native, Jenkins, App Center, Agile, JIRA, Android Studio</w:t>
+      <w:r>
+        <w:rPr>
+          <w:sz w:val="24"/>
+          <w:szCs w:val="24"/>
+        </w:rPr>
+        <w:t>GIT</w:t>
+      </w:r>
+      <w:r>
+        <w:rPr>
+          <w:sz w:val="24"/>
+          <w:szCs w:val="24"/>
+        </w:rPr>
+        <w:t>, MVC, MVVM, Flutter, React-native, Jenkins, App Center, Agile,</w:t>
+      </w:r>
+      <w:r>
+        <w:rPr>
+          <w:sz w:val="24"/>
+          <w:szCs w:val="24"/>
+        </w:rPr>
+        <w:t xml:space="preserve"> SCRUM,</w:t>
+      </w:r>
+      <w:r>
+        <w:rPr>
+          <w:sz w:val="24"/>
+          <w:szCs w:val="24"/>
+        </w:rPr>
+        <w:t xml:space="preserve"> JIRA, Android Studio</w:t>
       </w:r>
     </w:p>
     <w:p>
@@ -838,7 +818,7 @@
           </mc:Choice>
           <mc:Fallback>
             <w:pict>
-              <v:rect w14:anchorId="3F8ABC78" id="Rectangle 4" o:spid="_x0000_s1026" style="width:468.2pt;height:1.7pt;visibility:visible;mso-wrap-style:square;mso-left-percent:-10001;mso-top-percent:-10001;mso-position-horizontal:absolute;mso-position-horizontal-relative:char;mso-position-vertical:absolute;mso-position-vertical-relative:line;mso-left-percent:-10001;mso-top-percent:-10001;v-text-anchor:top" o:gfxdata="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" fillcolor="#a0a0a0" stroked="f">
+              <v:rect w14:anchorId="33252438" id="Rectangle 4" o:spid="_x0000_s1026" style="width:468.2pt;height:1.7pt;visibility:visible;mso-wrap-style:square;mso-left-percent:-10001;mso-top-percent:-10001;mso-position-horizontal:absolute;mso-position-horizontal-relative:char;mso-position-vertical:absolute;mso-position-vertical-relative:line;mso-left-percent:-10001;mso-top-percent:-10001;v-text-anchor:top" o:gfxdata="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" fillcolor="#a0a0a0" stroked="f">
                 <w10:anchorlock/>
               </v:rect>
             </w:pict>
@@ -1100,16 +1080,7 @@
           <w:sz w:val="24"/>
           <w:szCs w:val="24"/>
         </w:rPr>
-        <w:t>Mobile2</w:t>
-      </w:r>
-      <w:r>
-        <w:rPr>
-          <w:b/>
-          <w:bCs/>
-          <w:sz w:val="24"/>
-          <w:szCs w:val="24"/>
-        </w:rPr>
-        <w:t>win India Pvt. Ltd. Mumbai | Developer</w:t>
+        <w:t>Mobile2win India Pvt. Ltd. Mumbai | Developer</w:t>
       </w:r>
     </w:p>
     <w:p>
@@ -1229,7 +1200,7 @@
           </mc:Choice>
           <mc:Fallback>
             <w:pict>
-              <v:rect w14:anchorId="355B4608" id="Rectangle 5" o:spid="_x0000_s1026" style="width:468.2pt;height:1.7pt;visibility:visible;mso-wrap-style:square;mso-left-percent:-10001;mso-top-percent:-10001;mso-position-horizontal:absolute;mso-position-horizontal-relative:char;mso-position-vertical:absolute;mso-position-vertical-relative:line;mso-left-percent:-10001;mso-top-percent:-10001;v-text-anchor:top" o:gfxdata="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" fillcolor="#a0a0a0" stroked="f">
+              <v:rect w14:anchorId="47F9370C" id="Rectangle 5" o:spid="_x0000_s1026" style="width:468.2pt;height:1.7pt;visibility:visible;mso-wrap-style:square;mso-left-percent:-10001;mso-top-percent:-10001;mso-position-horizontal:absolute;mso-position-horizontal-relative:char;mso-position-vertical:absolute;mso-position-vertical-relative:line;mso-left-percent:-10001;mso-top-percent:-10001;v-text-anchor:top" o:gfxdata="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" fillcolor="#a0a0a0" stroked="f">
                 <w10:anchorlock/>
               </v:rect>
             </w:pict>
@@ -1254,7 +1225,7 @@
         <w:spacing w:line="240" w:lineRule="auto"/>
         <w:jc w:val="both"/>
       </w:pPr>
-      <w:hyperlink r:id="rId5">
+      <w:hyperlink r:id="rId6">
         <w:r>
           <w:rPr>
             <w:rStyle w:val="InternetLink"/>
@@ -1305,16 +1276,25 @@
           <w:sz w:val="24"/>
           <w:szCs w:val="24"/>
         </w:rPr>
-        <w:t>Android, Ja</w:t>
-      </w:r>
-      <w:r>
-        <w:rPr>
-          <w:b/>
-          <w:bCs/>
-          <w:sz w:val="24"/>
-          <w:szCs w:val="24"/>
-        </w:rPr>
-        <w:t xml:space="preserve">va, </w:t>
+        <w:t xml:space="preserve">Android, </w:t>
+      </w:r>
+      <w:r>
+        <w:rPr>
+          <w:b/>
+          <w:bCs/>
+          <w:sz w:val="24"/>
+          <w:szCs w:val="24"/>
+        </w:rPr>
+        <w:t>Java, GIT</w:t>
+      </w:r>
+      <w:r>
+        <w:rPr>
+          <w:b/>
+          <w:bCs/>
+          <w:sz w:val="24"/>
+          <w:szCs w:val="24"/>
+        </w:rPr>
+        <w:t xml:space="preserve">, JSON, REST, Jenkins, JIRA, </w:t>
       </w:r>
       <w:proofErr w:type="spellStart"/>
       <w:r>
@@ -1324,7 +1304,7 @@
           <w:sz w:val="24"/>
           <w:szCs w:val="24"/>
         </w:rPr>
-        <w:t>Git</w:t>
+        <w:t>SonarQube</w:t>
       </w:r>
       <w:proofErr w:type="spellEnd"/>
       <w:r>
@@ -1334,7 +1314,7 @@
           <w:sz w:val="24"/>
           <w:szCs w:val="24"/>
         </w:rPr>
-        <w:t xml:space="preserve">, JSON, REST, Jenkins, JIRA, </w:t>
+        <w:t xml:space="preserve">, </w:t>
       </w:r>
       <w:proofErr w:type="spellStart"/>
       <w:r>
@@ -1344,7 +1324,7 @@
           <w:sz w:val="24"/>
           <w:szCs w:val="24"/>
         </w:rPr>
-        <w:t>SonarQube</w:t>
+        <w:t>HockeyApp</w:t>
       </w:r>
       <w:proofErr w:type="spellEnd"/>
       <w:r>
@@ -1354,27 +1334,16 @@
           <w:sz w:val="24"/>
           <w:szCs w:val="24"/>
         </w:rPr>
-        <w:t xml:space="preserve">, </w:t>
-      </w:r>
-      <w:proofErr w:type="spellStart"/>
-      <w:r>
-        <w:rPr>
-          <w:b/>
-          <w:bCs/>
-          <w:sz w:val="24"/>
-          <w:szCs w:val="24"/>
-        </w:rPr>
-        <w:t>HockeyApp</w:t>
-      </w:r>
-      <w:proofErr w:type="spellEnd"/>
-      <w:r>
-        <w:rPr>
-          <w:b/>
-          <w:bCs/>
-          <w:sz w:val="24"/>
-          <w:szCs w:val="24"/>
-        </w:rPr>
         <w:t>, Agile</w:t>
+      </w:r>
+      <w:r>
+        <w:rPr>
+          <w:b/>
+          <w:bCs/>
+          <w:sz w:val="24"/>
+          <w:szCs w:val="24"/>
+        </w:rPr>
+        <w:t>, SCRUM</w:t>
       </w:r>
     </w:p>
     <w:p>
@@ -1444,14 +1413,7 @@
           <w:sz w:val="24"/>
           <w:szCs w:val="24"/>
         </w:rPr>
-        <w:t>Ensuring business requirements &amp; f</w:t>
-      </w:r>
-      <w:r>
-        <w:rPr>
-          <w:sz w:val="24"/>
-          <w:szCs w:val="24"/>
-        </w:rPr>
-        <w:t>unctional specifications for each module are tested &amp; fulfilled before each delivery</w:t>
+        <w:t>Ensuring business requirements &amp; functional specifications for each module are tested &amp; fulfilled before each delivery</w:t>
       </w:r>
     </w:p>
     <w:p>
@@ -1499,7 +1461,7 @@
         <w:spacing w:after="0" w:line="240" w:lineRule="auto"/>
         <w:jc w:val="both"/>
       </w:pPr>
-      <w:hyperlink r:id="rId6">
+      <w:hyperlink r:id="rId7">
         <w:proofErr w:type="spellStart"/>
         <w:r>
           <w:rPr>
@@ -1570,17 +1532,15 @@
         </w:rPr>
         <w:t xml:space="preserve">Android, Java, </w:t>
       </w:r>
-      <w:proofErr w:type="spellStart"/>
-      <w:r>
-        <w:rPr>
-          <w:b/>
-          <w:bCs/>
-          <w:sz w:val="24"/>
-          <w:szCs w:val="24"/>
-        </w:rPr>
-        <w:t>Git</w:t>
-      </w:r>
-      <w:proofErr w:type="spellEnd"/>
+      <w:r>
+        <w:rPr>
+          <w:b/>
+          <w:bCs/>
+          <w:sz w:val="24"/>
+          <w:szCs w:val="24"/>
+        </w:rPr>
+        <w:t>GIT</w:t>
+      </w:r>
       <w:r>
         <w:rPr>
           <w:b/>
@@ -1637,14 +1597,7 @@
           <w:sz w:val="24"/>
           <w:szCs w:val="24"/>
         </w:rPr>
-        <w:t>Responsible for application’s archi</w:t>
-      </w:r>
-      <w:r>
-        <w:rPr>
-          <w:sz w:val="24"/>
-          <w:szCs w:val="24"/>
-        </w:rPr>
-        <w:t xml:space="preserve">tecture, design, </w:t>
+        <w:t xml:space="preserve">Responsible for application’s architecture, design, </w:t>
       </w:r>
       <w:proofErr w:type="spellStart"/>
       <w:r>
@@ -1696,14 +1649,7 @@
           <w:sz w:val="24"/>
           <w:szCs w:val="24"/>
         </w:rPr>
-        <w:t xml:space="preserve">Coordinating &amp; cooperating with other platforms </w:t>
-      </w:r>
-      <w:r>
-        <w:rPr>
-          <w:sz w:val="24"/>
-          <w:szCs w:val="24"/>
-        </w:rPr>
-        <w:t>teams for efficient work progress</w:t>
+        <w:t>Coordinating &amp; cooperating with other platforms teams for efficient work progress</w:t>
       </w:r>
     </w:p>
     <w:p>
@@ -1712,8 +1658,6 @@
         <w:ind w:left="720"/>
         <w:jc w:val="both"/>
       </w:pPr>
-      <w:bookmarkStart w:id="0" w:name="_GoBack"/>
-      <w:bookmarkEnd w:id="0"/>
     </w:p>
     <w:p>
       <w:pPr>
@@ -1816,17 +1760,15 @@
         </w:rPr>
         <w:t xml:space="preserve"> SDK, JIRA, Jenkins, Agile, </w:t>
       </w:r>
-      <w:proofErr w:type="spellStart"/>
-      <w:r>
-        <w:rPr>
-          <w:b/>
-          <w:bCs/>
-          <w:sz w:val="24"/>
-          <w:szCs w:val="24"/>
-        </w:rPr>
-        <w:t>Git</w:t>
-      </w:r>
-      <w:proofErr w:type="spellEnd"/>
+      <w:r>
+        <w:rPr>
+          <w:b/>
+          <w:bCs/>
+          <w:sz w:val="24"/>
+          <w:szCs w:val="24"/>
+        </w:rPr>
+        <w:t>GIT</w:t>
+      </w:r>
       <w:r>
         <w:rPr>
           <w:b/>
@@ -1852,14 +1794,7 @@
           <w:sz w:val="24"/>
           <w:szCs w:val="24"/>
         </w:rPr>
-        <w:t>Architecture, requirements gather</w:t>
-      </w:r>
-      <w:r>
-        <w:rPr>
-          <w:sz w:val="24"/>
-          <w:szCs w:val="24"/>
-        </w:rPr>
-        <w:t xml:space="preserve">ing, design &amp; development of products for complete mobile banking solution, person-to-person (P2Pay) payments, meeting scheduler, </w:t>
+        <w:t xml:space="preserve">Architecture, requirements gathering, design &amp; development of products for complete mobile banking solution, person-to-person (P2Pay) payments, meeting scheduler, </w:t>
       </w:r>
       <w:proofErr w:type="spellStart"/>
       <w:r>
@@ -1909,32 +1844,25 @@
           <w:sz w:val="24"/>
           <w:szCs w:val="24"/>
         </w:rPr>
-        <w:t>Understanding &amp; mapping client requirements/enhancements to</w:t>
-      </w:r>
-      <w:r>
-        <w:rPr>
-          <w:sz w:val="24"/>
-          <w:szCs w:val="24"/>
-        </w:rPr>
-        <w:t xml:space="preserve"> products, implementing solutions that effectively resolves problem or provide improvement</w:t>
-      </w:r>
-    </w:p>
-    <w:p>
-      <w:pPr>
-        <w:spacing w:after="0" w:line="240" w:lineRule="auto"/>
-        <w:jc w:val="both"/>
-        <w:rPr>
-          <w:sz w:val="24"/>
-          <w:szCs w:val="24"/>
-        </w:rPr>
-      </w:pPr>
-    </w:p>
-    <w:p>
-      <w:pPr>
-        <w:spacing w:after="0" w:line="240" w:lineRule="auto"/>
-        <w:jc w:val="both"/>
-      </w:pPr>
-      <w:hyperlink r:id="rId7">
+        <w:t>Understanding &amp; mapping client requirements/enhancements to products, implementing solutions that effectively resolves problem or provide improvement</w:t>
+      </w:r>
+    </w:p>
+    <w:p>
+      <w:pPr>
+        <w:spacing w:after="0" w:line="240" w:lineRule="auto"/>
+        <w:jc w:val="both"/>
+        <w:rPr>
+          <w:sz w:val="24"/>
+          <w:szCs w:val="24"/>
+        </w:rPr>
+      </w:pPr>
+    </w:p>
+    <w:p>
+      <w:pPr>
+        <w:spacing w:after="0" w:line="240" w:lineRule="auto"/>
+        <w:jc w:val="both"/>
+      </w:pPr>
+      <w:hyperlink r:id="rId8">
         <w:proofErr w:type="spellStart"/>
         <w:r>
           <w:rPr>
@@ -1978,28 +1906,17 @@
           <w:sz w:val="24"/>
           <w:szCs w:val="24"/>
         </w:rPr>
-        <w:t>Android,</w:t>
-      </w:r>
-      <w:r>
-        <w:rPr>
-          <w:b/>
-          <w:bCs/>
-          <w:sz w:val="24"/>
-          <w:szCs w:val="24"/>
-        </w:rPr>
-        <w:t xml:space="preserve"> Java, </w:t>
-      </w:r>
-      <w:proofErr w:type="spellStart"/>
-      <w:r>
-        <w:rPr>
-          <w:b/>
-          <w:bCs/>
-          <w:sz w:val="24"/>
-          <w:szCs w:val="24"/>
-        </w:rPr>
-        <w:t>Git</w:t>
-      </w:r>
-      <w:proofErr w:type="spellEnd"/>
+        <w:t xml:space="preserve">Android, Java, </w:t>
+      </w:r>
+      <w:r>
+        <w:rPr>
+          <w:b/>
+          <w:bCs/>
+          <w:sz w:val="24"/>
+          <w:szCs w:val="24"/>
+        </w:rPr>
+        <w:t>GIT</w:t>
+      </w:r>
       <w:r>
         <w:rPr>
           <w:b/>
@@ -2043,32 +1960,25 @@
           <w:sz w:val="24"/>
           <w:szCs w:val="24"/>
         </w:rPr>
-        <w:t>Coordinating with different stake holders for system design, integration &amp;</w:t>
-      </w:r>
-      <w:r>
-        <w:rPr>
-          <w:sz w:val="24"/>
-          <w:szCs w:val="24"/>
-        </w:rPr>
-        <w:t xml:space="preserve"> delivery</w:t>
-      </w:r>
-    </w:p>
-    <w:p>
-      <w:pPr>
-        <w:spacing w:after="0" w:line="240" w:lineRule="auto"/>
-        <w:jc w:val="both"/>
-        <w:rPr>
-          <w:sz w:val="24"/>
-          <w:szCs w:val="24"/>
-        </w:rPr>
-      </w:pPr>
-    </w:p>
-    <w:p>
-      <w:pPr>
-        <w:spacing w:after="0" w:line="240" w:lineRule="auto"/>
-        <w:jc w:val="both"/>
-      </w:pPr>
-      <w:hyperlink r:id="rId8">
+        <w:t>Coordinating with different stake holders for system design, integration &amp; delivery</w:t>
+      </w:r>
+    </w:p>
+    <w:p>
+      <w:pPr>
+        <w:spacing w:after="0" w:line="240" w:lineRule="auto"/>
+        <w:jc w:val="both"/>
+        <w:rPr>
+          <w:sz w:val="24"/>
+          <w:szCs w:val="24"/>
+        </w:rPr>
+      </w:pPr>
+    </w:p>
+    <w:p>
+      <w:pPr>
+        <w:spacing w:after="0" w:line="240" w:lineRule="auto"/>
+        <w:jc w:val="both"/>
+      </w:pPr>
+      <w:hyperlink r:id="rId9">
         <w:r>
           <w:rPr>
             <w:rStyle w:val="InternetLink"/>
@@ -2104,17 +2014,15 @@
         </w:rPr>
         <w:t xml:space="preserve">Android, Java, </w:t>
       </w:r>
-      <w:proofErr w:type="spellStart"/>
-      <w:r>
-        <w:rPr>
-          <w:b/>
-          <w:bCs/>
-          <w:sz w:val="24"/>
-          <w:szCs w:val="24"/>
-        </w:rPr>
-        <w:t>Git</w:t>
-      </w:r>
-      <w:proofErr w:type="spellEnd"/>
+      <w:r>
+        <w:rPr>
+          <w:b/>
+          <w:bCs/>
+          <w:sz w:val="24"/>
+          <w:szCs w:val="24"/>
+        </w:rPr>
+        <w:t>GIT</w:t>
+      </w:r>
       <w:r>
         <w:rPr>
           <w:b/>
@@ -2140,14 +2048,7 @@
           <w:sz w:val="24"/>
           <w:szCs w:val="24"/>
         </w:rPr>
-        <w:t>Responsible for various technical aspects like design</w:t>
-      </w:r>
-      <w:r>
-        <w:rPr>
-          <w:sz w:val="24"/>
-          <w:szCs w:val="24"/>
-        </w:rPr>
-        <w:t>, coding of modules with given specifications, debugging &amp; defect fixing, process documentation, unit testing</w:t>
+        <w:t>Responsible for various technical aspects like design, coding of modules with given specifications, debugging &amp; defect fixing, process documentation, unit testing</w:t>
       </w:r>
     </w:p>
     <w:p>
@@ -2183,7 +2084,7 @@
         <w:spacing w:after="0" w:line="240" w:lineRule="auto"/>
         <w:jc w:val="both"/>
       </w:pPr>
-      <w:hyperlink r:id="rId9">
+      <w:hyperlink r:id="rId10">
         <w:proofErr w:type="spellStart"/>
         <w:r>
           <w:rPr>
@@ -2233,28 +2134,33 @@
         <w:spacing w:after="0" w:line="240" w:lineRule="auto"/>
         <w:jc w:val="both"/>
         <w:rPr>
-          <w:sz w:val="24"/>
-          <w:szCs w:val="24"/>
-        </w:rPr>
-      </w:pPr>
-      <w:r>
-        <w:rPr>
+          <w:b/>
+          <w:sz w:val="24"/>
+          <w:szCs w:val="24"/>
+        </w:rPr>
+      </w:pPr>
+      <w:r>
+        <w:rPr>
+          <w:b/>
           <w:sz w:val="24"/>
           <w:szCs w:val="24"/>
         </w:rPr>
         <w:t xml:space="preserve">Android, Java, </w:t>
       </w:r>
-      <w:proofErr w:type="spellStart"/>
-      <w:r>
-        <w:rPr>
-          <w:sz w:val="24"/>
-          <w:szCs w:val="24"/>
-        </w:rPr>
-        <w:t>Git</w:t>
-      </w:r>
-      <w:proofErr w:type="spellEnd"/>
-      <w:r>
-        <w:rPr>
+      <w:r>
+        <w:rPr>
+          <w:b/>
+          <w:bCs/>
+          <w:sz w:val="24"/>
+          <w:szCs w:val="24"/>
+        </w:rPr>
+        <w:t>GIT</w:t>
+      </w:r>
+      <w:bookmarkStart w:id="0" w:name="_GoBack"/>
+      <w:bookmarkEnd w:id="0"/>
+      <w:r>
+        <w:rPr>
+          <w:b/>
           <w:sz w:val="24"/>
           <w:szCs w:val="24"/>
         </w:rPr>
@@ -2302,14 +2208,7 @@
           <w:sz w:val="24"/>
           <w:szCs w:val="24"/>
         </w:rPr>
-        <w:t xml:space="preserve">Bug </w:t>
-      </w:r>
-      <w:r>
-        <w:rPr>
-          <w:sz w:val="24"/>
-          <w:szCs w:val="24"/>
-        </w:rPr>
-        <w:t>fixing, unit testing, scrum developer</w:t>
+        <w:t>Bug fixing, unit testing, scrum developer</w:t>
       </w:r>
     </w:p>
     <w:p>
@@ -2406,7 +2305,7 @@
           </mc:Choice>
           <mc:Fallback>
             <w:pict>
-              <v:rect w14:anchorId="4BABA328" id="Rectangle 6" o:spid="_x0000_s1026" style="width:468.2pt;height:1.7pt;visibility:visible;mso-wrap-style:square;mso-left-percent:-10001;mso-top-percent:-10001;mso-position-horizontal:absolute;mso-position-horizontal-relative:char;mso-position-vertical:absolute;mso-position-vertical-relative:line;mso-left-percent:-10001;mso-top-percent:-10001;v-text-anchor:top" o:gfxdata="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" fillcolor="#a0a0a0" stroked="f">
+              <v:rect w14:anchorId="2828B33C" id="Rectangle 6" o:spid="_x0000_s1026" style="width:468.2pt;height:1.7pt;visibility:visible;mso-wrap-style:square;mso-left-percent:-10001;mso-top-percent:-10001;mso-position-horizontal:absolute;mso-position-horizontal-relative:char;mso-position-vertical:absolute;mso-position-vertical-relative:line;mso-left-percent:-10001;mso-top-percent:-10001;v-text-anchor:top" o:gfxdata="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" fillcolor="#a0a0a0" stroked="f">
                 <w10:anchorlock/>
               </v:rect>
             </w:pict>
@@ -2570,7 +2469,7 @@
           </mc:Choice>
           <mc:Fallback>
             <w:pict>
-              <v:rect w14:anchorId="57FF3F3B" id="Rectangle 7" o:spid="_x0000_s1026" style="width:468.2pt;height:1.7pt;visibility:visible;mso-wrap-style:square;mso-left-percent:-10001;mso-top-percent:-10001;mso-position-horizontal:absolute;mso-position-horizontal-relative:char;mso-position-vertical:absolute;mso-position-vertical-relative:line;mso-left-percent:-10001;mso-top-percent:-10001;v-text-anchor:top" o:gfxdata="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" fillcolor="#a0a0a0" stroked="f">
+              <v:rect w14:anchorId="6A7F92C6" id="Rectangle 7" o:spid="_x0000_s1026" style="width:468.2pt;height:1.7pt;visibility:visible;mso-wrap-style:square;mso-left-percent:-10001;mso-top-percent:-10001;mso-position-horizontal:absolute;mso-position-horizontal-relative:char;mso-position-vertical:absolute;mso-position-vertical-relative:line;mso-left-percent:-10001;mso-top-percent:-10001;v-text-anchor:top" o:gfxdata="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" fillcolor="#a0a0a0" stroked="f">
                 <w10:anchorlock/>
               </v:rect>
             </w:pict>
@@ -2657,14 +2556,7 @@
           <w:szCs w:val="24"/>
         </w:rPr>
         <w:tab/>
-        <w:t>5A,</w:t>
-      </w:r>
-      <w:r>
-        <w:rPr>
-          <w:sz w:val="24"/>
-          <w:szCs w:val="24"/>
-        </w:rPr>
-        <w:t xml:space="preserve"> </w:t>
+        <w:t xml:space="preserve">5A, </w:t>
       </w:r>
       <w:proofErr w:type="spellStart"/>
       <w:r>
@@ -2740,7 +2632,7 @@
         </w:rPr>
         <w:tab/>
       </w:r>
-      <w:hyperlink r:id="rId10">
+      <w:hyperlink r:id="rId11">
         <w:r>
           <w:rPr>
             <w:rStyle w:val="InternetLink"/>
@@ -2771,22 +2663,14 @@
         </w:rPr>
         <w:tab/>
       </w:r>
-      <w:hyperlink r:id="rId11">
+      <w:hyperlink r:id="rId12">
         <w:r>
           <w:rPr>
             <w:rStyle w:val="InternetLink"/>
             <w:sz w:val="24"/>
             <w:szCs w:val="24"/>
           </w:rPr>
-          <w:t>https://g</w:t>
-        </w:r>
-        <w:r>
-          <w:rPr>
-            <w:rStyle w:val="InternetLink"/>
-            <w:sz w:val="24"/>
-            <w:szCs w:val="24"/>
-          </w:rPr>
-          <w:t>ithub.com/rohitcjoshi</w:t>
+          <w:t>https://github.com/rohitcjoshi</w:t>
         </w:r>
       </w:hyperlink>
       <w:r>
@@ -4232,6 +4116,17 @@
       <w:sz w:val="22"/>
     </w:rPr>
   </w:style>
+  <w:style w:type="character" w:styleId="Hyperlink">
+    <w:name w:val="Hyperlink"/>
+    <w:basedOn w:val="DefaultParagraphFont"/>
+    <w:uiPriority w:val="99"/>
+    <w:unhideWhenUsed/>
+    <w:rsid w:val="008F3151"/>
+    <w:rPr>
+      <w:color w:val="0563C1" w:themeColor="hyperlink"/>
+      <w:u w:val="single"/>
+    </w:rPr>
+  </w:style>
 </w:styles>
 </file>
 

</xml_diff>